<commit_message>
PDF + Epochs last deplot
</commit_message>
<xml_diff>
--- a/Strategic Thinking CA.docx
+++ b/Strategic Thinking CA.docx
@@ -1557,11 +1557,9 @@
           <w:pPr>
             <w:pStyle w:val="TtuloTDC"/>
           </w:pPr>
-          <w:proofErr w:type="spellStart"/>
           <w:r>
             <w:t>Index</w:t>
           </w:r>
-          <w:proofErr w:type="spellEnd"/>
         </w:p>
         <w:p>
           <w:pPr>
@@ -1588,7 +1586,7 @@
           <w:r>
             <w:fldChar w:fldCharType="separate"/>
           </w:r>
-          <w:hyperlink w:anchor="_Toc172933282" w:history="1">
+          <w:hyperlink w:anchor="_Toc172970229" w:history="1">
             <w:r>
               <w:rPr>
                 <w:rStyle w:val="Hipervnculo"/>
@@ -1615,7 +1613,7 @@
                 <w:noProof/>
                 <w:webHidden/>
               </w:rPr>
-              <w:instrText xml:space="preserve"> PAGEREF _Toc172933282 \h </w:instrText>
+              <w:instrText xml:space="preserve"> PAGEREF _Toc172970229 \h </w:instrText>
             </w:r>
             <w:r>
               <w:rPr>
@@ -1662,7 +1660,7 @@
               <w14:ligatures w14:val="standardContextual"/>
             </w:rPr>
           </w:pPr>
-          <w:hyperlink w:anchor="_Toc172933283" w:history="1">
+          <w:hyperlink w:anchor="_Toc172970230" w:history="1">
             <w:r>
               <w:rPr>
                 <w:rStyle w:val="Hipervnculo"/>
@@ -1689,7 +1687,7 @@
                 <w:noProof/>
                 <w:webHidden/>
               </w:rPr>
-              <w:instrText xml:space="preserve"> PAGEREF _Toc172933283 \h </w:instrText>
+              <w:instrText xml:space="preserve"> PAGEREF _Toc172970230 \h </w:instrText>
             </w:r>
             <w:r>
               <w:rPr>
@@ -1736,7 +1734,7 @@
               <w14:ligatures w14:val="standardContextual"/>
             </w:rPr>
           </w:pPr>
-          <w:hyperlink w:anchor="_Toc172933284" w:history="1">
+          <w:hyperlink w:anchor="_Toc172970231" w:history="1">
             <w:r>
               <w:rPr>
                 <w:rStyle w:val="Hipervnculo"/>
@@ -1763,7 +1761,7 @@
                 <w:noProof/>
                 <w:webHidden/>
               </w:rPr>
-              <w:instrText xml:space="preserve"> PAGEREF _Toc172933284 \h </w:instrText>
+              <w:instrText xml:space="preserve"> PAGEREF _Toc172970231 \h </w:instrText>
             </w:r>
             <w:r>
               <w:rPr>
@@ -1810,7 +1808,7 @@
               <w14:ligatures w14:val="standardContextual"/>
             </w:rPr>
           </w:pPr>
-          <w:hyperlink w:anchor="_Toc172933285" w:history="1">
+          <w:hyperlink w:anchor="_Toc172970232" w:history="1">
             <w:r>
               <w:rPr>
                 <w:rStyle w:val="Hipervnculo"/>
@@ -1837,7 +1835,7 @@
                 <w:noProof/>
                 <w:webHidden/>
               </w:rPr>
-              <w:instrText xml:space="preserve"> PAGEREF _Toc172933285 \h </w:instrText>
+              <w:instrText xml:space="preserve"> PAGEREF _Toc172970232 \h </w:instrText>
             </w:r>
             <w:r>
               <w:rPr>
@@ -1884,7 +1882,7 @@
               <w14:ligatures w14:val="standardContextual"/>
             </w:rPr>
           </w:pPr>
-          <w:hyperlink w:anchor="_Toc172933286" w:history="1">
+          <w:hyperlink w:anchor="_Toc172970233" w:history="1">
             <w:r>
               <w:rPr>
                 <w:rStyle w:val="Hipervnculo"/>
@@ -1911,7 +1909,7 @@
                 <w:noProof/>
                 <w:webHidden/>
               </w:rPr>
-              <w:instrText xml:space="preserve"> PAGEREF _Toc172933286 \h </w:instrText>
+              <w:instrText xml:space="preserve"> PAGEREF _Toc172970233 \h </w:instrText>
             </w:r>
             <w:r>
               <w:rPr>
@@ -1958,7 +1956,7 @@
               <w14:ligatures w14:val="standardContextual"/>
             </w:rPr>
           </w:pPr>
-          <w:hyperlink w:anchor="_Toc172933287" w:history="1">
+          <w:hyperlink w:anchor="_Toc172970234" w:history="1">
             <w:r>
               <w:rPr>
                 <w:rStyle w:val="Hipervnculo"/>
@@ -1985,7 +1983,7 @@
                 <w:noProof/>
                 <w:webHidden/>
               </w:rPr>
-              <w:instrText xml:space="preserve"> PAGEREF _Toc172933287 \h </w:instrText>
+              <w:instrText xml:space="preserve"> PAGEREF _Toc172970234 \h </w:instrText>
             </w:r>
             <w:r>
               <w:rPr>
@@ -2032,7 +2030,7 @@
               <w14:ligatures w14:val="standardContextual"/>
             </w:rPr>
           </w:pPr>
-          <w:hyperlink w:anchor="_Toc172933288" w:history="1">
+          <w:hyperlink w:anchor="_Toc172970235" w:history="1">
             <w:r>
               <w:rPr>
                 <w:rStyle w:val="Hipervnculo"/>
@@ -2059,7 +2057,7 @@
                 <w:noProof/>
                 <w:webHidden/>
               </w:rPr>
-              <w:instrText xml:space="preserve"> PAGEREF _Toc172933288 \h </w:instrText>
+              <w:instrText xml:space="preserve"> PAGEREF _Toc172970235 \h </w:instrText>
             </w:r>
             <w:r>
               <w:rPr>
@@ -2106,7 +2104,7 @@
               <w14:ligatures w14:val="standardContextual"/>
             </w:rPr>
           </w:pPr>
-          <w:hyperlink w:anchor="_Toc172933289" w:history="1">
+          <w:hyperlink w:anchor="_Toc172970236" w:history="1">
             <w:r>
               <w:rPr>
                 <w:rStyle w:val="Hipervnculo"/>
@@ -2133,7 +2131,7 @@
                 <w:noProof/>
                 <w:webHidden/>
               </w:rPr>
-              <w:instrText xml:space="preserve"> PAGEREF _Toc172933289 \h </w:instrText>
+              <w:instrText xml:space="preserve"> PAGEREF _Toc172970236 \h </w:instrText>
             </w:r>
             <w:r>
               <w:rPr>
@@ -2180,7 +2178,7 @@
               <w14:ligatures w14:val="standardContextual"/>
             </w:rPr>
           </w:pPr>
-          <w:hyperlink w:anchor="_Toc172933290" w:history="1">
+          <w:hyperlink w:anchor="_Toc172970237" w:history="1">
             <w:r>
               <w:rPr>
                 <w:rStyle w:val="Hipervnculo"/>
@@ -2208,7 +2206,7 @@
                 <w:noProof/>
                 <w:webHidden/>
               </w:rPr>
-              <w:instrText xml:space="preserve"> PAGEREF _Toc172933290 \h </w:instrText>
+              <w:instrText xml:space="preserve"> PAGEREF _Toc172970237 \h </w:instrText>
             </w:r>
             <w:r>
               <w:rPr>
@@ -2287,7 +2285,7 @@
           <w:u w:val="single"/>
         </w:rPr>
       </w:pPr>
-      <w:bookmarkStart w:id="0" w:name="_Toc172933282"/>
+      <w:bookmarkStart w:id="0" w:name="_Toc172970229"/>
       <w:r>
         <w:rPr>
           <w:u w:val="single"/>
@@ -2341,7 +2339,7 @@
           <w:u w:val="single"/>
         </w:rPr>
       </w:pPr>
-      <w:bookmarkStart w:id="2" w:name="_Toc172933283"/>
+      <w:bookmarkStart w:id="2" w:name="_Toc172970230"/>
       <w:r>
         <w:rPr>
           <w:u w:val="single"/>
@@ -2474,7 +2472,7 @@
         </w:rPr>
       </w:pPr>
       <w:bookmarkStart w:id="3" w:name="_Toc148983372"/>
-      <w:bookmarkStart w:id="4" w:name="_Toc172933284"/>
+      <w:bookmarkStart w:id="4" w:name="_Toc172970231"/>
       <w:r>
         <w:rPr>
           <w:u w:val="single"/>
@@ -2594,7 +2592,7 @@
         </w:rPr>
       </w:pPr>
       <w:bookmarkStart w:id="5" w:name="_Toc148983373"/>
-      <w:bookmarkStart w:id="6" w:name="_Toc172933285"/>
+      <w:bookmarkStart w:id="6" w:name="_Toc172970232"/>
       <w:r>
         <w:rPr>
           <w:u w:val="single"/>
@@ -2628,15 +2626,7 @@
         <w:jc w:val="both"/>
       </w:pPr>
       <w:r>
-        <w:t xml:space="preserve">The project is carried out using machine learning and image processing tools and libraries, such as TensorFlow and </w:t>
-      </w:r>
-      <w:proofErr w:type="spellStart"/>
-      <w:r>
-        <w:t>Keras</w:t>
-      </w:r>
-      <w:proofErr w:type="spellEnd"/>
-      <w:r>
-        <w:t>. A publicly available dataset on the Kaggle platform is used. The programming language used is Python.</w:t>
+        <w:t>The project is carried out using machine learning and image processing tools and libraries, such as TensorFlow and Keras. A publicly available dataset on the Kaggle platform is used. The programming language used is Python.</w:t>
       </w:r>
     </w:p>
     <w:p>
@@ -2647,7 +2637,7 @@
           <w:u w:val="single"/>
         </w:rPr>
       </w:pPr>
-      <w:bookmarkStart w:id="7" w:name="_Toc172933286"/>
+      <w:bookmarkStart w:id="7" w:name="_Toc172970233"/>
       <w:r>
         <w:rPr>
           <w:u w:val="single"/>
@@ -2766,15 +2756,7 @@
         <w:jc w:val="both"/>
       </w:pPr>
       <w:r>
-        <w:t xml:space="preserve">It provides a variety of machine learning algorithms, evaluation metrics and data preprocessing tools that can be used in combination with </w:t>
-      </w:r>
-      <w:proofErr w:type="spellStart"/>
-      <w:r>
-        <w:t>Keras</w:t>
-      </w:r>
-      <w:proofErr w:type="spellEnd"/>
-      <w:r>
-        <w:t>. Used to import the function to create the confusion matrix and accuracy report.</w:t>
+        <w:t>It provides a variety of machine learning algorithms, evaluation metrics and data preprocessing tools that can be used in combination with Keras. Used to import the function to create the confusion matrix and accuracy report.</w:t>
       </w:r>
     </w:p>
     <w:p>
@@ -2794,39 +2776,21 @@
       <w:pPr>
         <w:jc w:val="both"/>
       </w:pPr>
-      <w:proofErr w:type="spellStart"/>
-      <w:r>
-        <w:t>Keras</w:t>
-      </w:r>
-      <w:proofErr w:type="spellEnd"/>
-      <w:r>
-        <w:t xml:space="preserve"> can run on top of TensorFlow as a backend, allowing you to take advantage of all the capabilities of TensorFlow along with the ease of use and flexibility of </w:t>
-      </w:r>
-      <w:proofErr w:type="spellStart"/>
-      <w:r>
-        <w:t>Keras</w:t>
-      </w:r>
-      <w:proofErr w:type="spellEnd"/>
-      <w:r>
-        <w:t>.</w:t>
-      </w:r>
-    </w:p>
-    <w:p>
-      <w:pPr>
-        <w:jc w:val="both"/>
-      </w:pPr>
-    </w:p>
-    <w:p>
-      <w:pPr>
-        <w:jc w:val="both"/>
-      </w:pPr>
-      <w:proofErr w:type="spellStart"/>
-      <w:r>
-        <w:t>Keras</w:t>
-      </w:r>
-      <w:proofErr w:type="spellEnd"/>
-      <w:r>
-        <w:t>:</w:t>
+      <w:r>
+        <w:t>Keras can run on top of TensorFlow as a backend, allowing you to take advantage of all the capabilities of TensorFlow along with the ease of use and flexibility of Keras.</w:t>
+      </w:r>
+    </w:p>
+    <w:p>
+      <w:pPr>
+        <w:jc w:val="both"/>
+      </w:pPr>
+    </w:p>
+    <w:p>
+      <w:pPr>
+        <w:jc w:val="both"/>
+      </w:pPr>
+      <w:r>
+        <w:t>Keras:</w:t>
       </w:r>
       <w:r>
         <w:t xml:space="preserve"> </w:t>
@@ -2840,31 +2804,7 @@
         <w:jc w:val="both"/>
       </w:pPr>
       <w:r>
-        <w:t xml:space="preserve">and modular interface for building and training deep learning models. </w:t>
-      </w:r>
-      <w:proofErr w:type="spellStart"/>
-      <w:r>
-        <w:t>Keras</w:t>
-      </w:r>
-      <w:proofErr w:type="spellEnd"/>
-      <w:r>
-        <w:t xml:space="preserve"> integrates seamlessly with TensorFlow as a backend, allowing you to leverage the power of TensorFlow while benefiting from the simplicity of </w:t>
-      </w:r>
-      <w:proofErr w:type="spellStart"/>
-      <w:r>
-        <w:t>Keras</w:t>
-      </w:r>
-      <w:proofErr w:type="spellEnd"/>
-      <w:r>
-        <w:t xml:space="preserve">. </w:t>
-      </w:r>
-      <w:proofErr w:type="spellStart"/>
-      <w:r>
-        <w:t>Keras</w:t>
-      </w:r>
-      <w:proofErr w:type="spellEnd"/>
-      <w:r>
-        <w:t xml:space="preserve"> simplifies the process of designing and developing deep learning models by providing pre-defined layers, activation functions, optimisers and common metrics.</w:t>
+        <w:t>and modular interface for building and training deep learning models. Keras integrates seamlessly with TensorFlow as a backend, allowing you to leverage the power of TensorFlow while benefiting from the simplicity of Keras. Keras simplifies the process of designing and developing deep learning models by providing pre-defined layers, activation functions, optimisers and common metrics.</w:t>
       </w:r>
     </w:p>
     <w:p>
@@ -2942,15 +2882,7 @@
         <w:jc w:val="both"/>
       </w:pPr>
       <w:r>
-        <w:t xml:space="preserve">Anaconda also includes the </w:t>
-      </w:r>
-      <w:proofErr w:type="spellStart"/>
-      <w:r>
-        <w:t>Jupyter</w:t>
-      </w:r>
-      <w:proofErr w:type="spellEnd"/>
-      <w:r>
-        <w:t xml:space="preserve"> Notebook integrated development environment (IDE), which allows users to create and run interactive notebooks. One of the advantages of Anaconda is that it facilitates the management of virtual environments and compatibility with different versions of libraries and packages, which helps to avoid dependency conflicts and allows for greater reproducibility in data science projects. This one in particular has been used for local testing.</w:t>
+        <w:t>Anaconda also includes the Jupyter Notebook integrated development environment (IDE), which allows users to create and run interactive notebooks. One of the advantages of Anaconda is that it facilitates the management of virtual environments and compatibility with different versions of libraries and packages, which helps to avoid dependency conflicts and allows for greater reproducibility in data science projects. This one in particular has been used for local testing.</w:t>
       </w:r>
     </w:p>
     <w:p>
@@ -3031,15 +2963,7 @@
         <w:jc w:val="both"/>
       </w:pPr>
       <w:r>
-        <w:t>`</w:t>
-      </w:r>
-      <w:proofErr w:type="spellStart"/>
-      <w:r>
-        <w:t>tf.random.set_seed</w:t>
-      </w:r>
-      <w:proofErr w:type="spellEnd"/>
-      <w:r>
-        <w:t>(42)`.</w:t>
+        <w:t>`tf.random.set_seed(42)`.</w:t>
       </w:r>
     </w:p>
     <w:p>
@@ -3052,36 +2976,20 @@
         <w:jc w:val="both"/>
       </w:pPr>
       <w:r>
-        <w:t>`</w:t>
-      </w:r>
-      <w:proofErr w:type="spellStart"/>
-      <w:r>
-        <w:t>np.random.seed</w:t>
-      </w:r>
-      <w:proofErr w:type="spellEnd"/>
-      <w:r>
-        <w:t>(42)`.</w:t>
-      </w:r>
-    </w:p>
-    <w:p>
-      <w:pPr>
-        <w:jc w:val="both"/>
-      </w:pPr>
-    </w:p>
-    <w:p>
-      <w:pPr>
-        <w:jc w:val="both"/>
-      </w:pPr>
-      <w:r>
-        <w:t>These are used to set a seed in the TensorFlow (</w:t>
-      </w:r>
-      <w:proofErr w:type="spellStart"/>
-      <w:r>
-        <w:t>tf</w:t>
-      </w:r>
-      <w:proofErr w:type="spellEnd"/>
-      <w:r>
-        <w:t>) and NumPy (np) random number generators, respectively.</w:t>
+        <w:t>`np.random.seed(42)`.</w:t>
+      </w:r>
+    </w:p>
+    <w:p>
+      <w:pPr>
+        <w:jc w:val="both"/>
+      </w:pPr>
+    </w:p>
+    <w:p>
+      <w:pPr>
+        <w:jc w:val="both"/>
+      </w:pPr>
+      <w:r>
+        <w:t>These are used to set a seed in the TensorFlow (tf) and NumPy (np) random number generators, respectively.</w:t>
       </w:r>
     </w:p>
     <w:p>
@@ -3131,15 +3039,7 @@
         <w:t>T</w:t>
       </w:r>
       <w:r>
-        <w:t>he Dataset is divided into Train and Test, so the Python function ‘</w:t>
-      </w:r>
-      <w:proofErr w:type="spellStart"/>
-      <w:r>
-        <w:t>splitfolder</w:t>
-      </w:r>
-      <w:proofErr w:type="spellEnd"/>
-      <w:r>
-        <w:t>’ will be used to split Train into Train and Validation. This is done to improve the training of the models. This function is specifically designed for these cases of data processing as it splits the data balancing the images so that it does not take for example and split and in Validation only the images of Glioma, but it does it balanced and therefore there is a good sample to validate during the training.</w:t>
+        <w:t>he Dataset is divided into Train and Test, so the Python function ‘splitfolder’ will be used to split Train into Train and Validation. This is done to improve the training of the models. This function is specifically designed for these cases of data processing as it splits the data balancing the images so that it does not take for example and split and in Validation only the images of Glioma, but it does it balanced and therefore there is a good sample to validate during the training.</w:t>
       </w:r>
     </w:p>
     <w:p>
@@ -3499,15 +3399,7 @@
         <w:jc w:val="both"/>
       </w:pPr>
       <w:r>
-        <w:t xml:space="preserve">Once this data is loaded, the data is converted to </w:t>
-      </w:r>
-      <w:proofErr w:type="spellStart"/>
-      <w:r>
-        <w:t>Numpy</w:t>
-      </w:r>
-      <w:proofErr w:type="spellEnd"/>
-      <w:r>
-        <w:t xml:space="preserve"> type.</w:t>
+        <w:t>Once this data is loaded, the data is converted to Numpy type.</w:t>
       </w:r>
     </w:p>
     <w:p>
@@ -3718,47 +3610,23 @@
         <w:jc w:val="both"/>
       </w:pPr>
       <w:r>
-        <w:t xml:space="preserve">o Form of </w:t>
-      </w:r>
-      <w:proofErr w:type="spellStart"/>
-      <w:r>
-        <w:t>X_train</w:t>
-      </w:r>
-      <w:proofErr w:type="spellEnd"/>
-      <w:r>
-        <w:t>: (4568, 224, 224, 3)</w:t>
-      </w:r>
-    </w:p>
-    <w:p>
-      <w:pPr>
-        <w:jc w:val="both"/>
-      </w:pPr>
-      <w:r>
-        <w:t xml:space="preserve">o Form of </w:t>
-      </w:r>
-      <w:proofErr w:type="spellStart"/>
-      <w:r>
-        <w:t>X_val</w:t>
-      </w:r>
-      <w:proofErr w:type="spellEnd"/>
-      <w:r>
-        <w:t>: (1144, 224, 224, 3)</w:t>
-      </w:r>
-    </w:p>
-    <w:p>
-      <w:pPr>
-        <w:jc w:val="both"/>
-      </w:pPr>
-      <w:r>
-        <w:t xml:space="preserve">o Form of </w:t>
-      </w:r>
-      <w:proofErr w:type="spellStart"/>
-      <w:r>
-        <w:t>X_test</w:t>
-      </w:r>
-      <w:proofErr w:type="spellEnd"/>
-      <w:r>
-        <w:t>: (1311, 224, 224, 224, 3)</w:t>
+        <w:t>o Form of X_train: (4568, 224, 224, 3)</w:t>
+      </w:r>
+    </w:p>
+    <w:p>
+      <w:pPr>
+        <w:jc w:val="both"/>
+      </w:pPr>
+      <w:r>
+        <w:t>o Form of X_val: (1144, 224, 224, 3)</w:t>
+      </w:r>
+    </w:p>
+    <w:p>
+      <w:pPr>
+        <w:jc w:val="both"/>
+      </w:pPr>
+      <w:r>
+        <w:t>o Form of X_test: (1311, 224, 224, 224, 3)</w:t>
       </w:r>
     </w:p>
     <w:p>
@@ -4010,47 +3878,7 @@
         <w:jc w:val="both"/>
       </w:pPr>
       <w:r>
-        <w:t xml:space="preserve">ENV2B0 is a convolutional neural network model developed by </w:t>
-      </w:r>
-      <w:proofErr w:type="spellStart"/>
-      <w:r>
-        <w:t>EfficientNet</w:t>
-      </w:r>
-      <w:proofErr w:type="spellEnd"/>
-      <w:r>
-        <w:t xml:space="preserve">, which is characterised by its efficiency and accuracy in image processing. The </w:t>
-      </w:r>
-      <w:proofErr w:type="spellStart"/>
-      <w:r>
-        <w:t>EfficientNet</w:t>
-      </w:r>
-      <w:proofErr w:type="spellEnd"/>
-      <w:r>
-        <w:t xml:space="preserve"> architecture is based on the idea of compound scaling, which means that it adjusts the width, depth and resolution of the network to obtain an optimal balance between efficiency and performance. ENV2B0 is the base model of </w:t>
-      </w:r>
-      <w:proofErr w:type="spellStart"/>
-      <w:r>
-        <w:t>EfficientNet</w:t>
-      </w:r>
-      <w:proofErr w:type="spellEnd"/>
-      <w:r>
-        <w:t xml:space="preserve"> and is commonly used as a starting point for classification and object detection tasks in </w:t>
-      </w:r>
-      <w:proofErr w:type="spellStart"/>
-      <w:r>
-        <w:t>images.The</w:t>
-      </w:r>
-      <w:proofErr w:type="spellEnd"/>
-      <w:r>
-        <w:t xml:space="preserve"> </w:t>
-      </w:r>
-      <w:proofErr w:type="spellStart"/>
-      <w:r>
-        <w:t>EfficientNet</w:t>
-      </w:r>
-      <w:proofErr w:type="spellEnd"/>
-      <w:r>
-        <w:t xml:space="preserve"> architecture is based on the idea of composite scaling, which means that it adjusts the width, depth and resolution of the network to obtain an optimal balance between efficiency and performance.</w:t>
+        <w:t>ENV2B0 is a convolutional neural network model developed by EfficientNet, which is characterised by its efficiency and accuracy in image processing. The EfficientNet architecture is based on the idea of compound scaling, which means that it adjusts the width, depth and resolution of the network to obtain an optimal balance between efficiency and performance. ENV2B0 is the base model of EfficientNet and is commonly used as a starting point for classification and object detection tasks in images.The EfficientNet architecture is based on the idea of composite scaling, which means that it adjusts the width, depth and resolution of the network to obtain an optimal balance between efficiency and performance.</w:t>
       </w:r>
     </w:p>
     <w:p>
@@ -4095,15 +3923,7 @@
         <w:jc w:val="both"/>
       </w:pPr>
       <w:r>
-        <w:t>ResNet50 is a deep neural network model that is based on the residual network architecture (</w:t>
-      </w:r>
-      <w:proofErr w:type="spellStart"/>
-      <w:r>
-        <w:t>ResNet</w:t>
-      </w:r>
-      <w:proofErr w:type="spellEnd"/>
-      <w:r>
-        <w:t xml:space="preserve">). This architecture is characterised by the introduction of skip connections that allow information to flow directly through the layers, avoiding the performance degradation that can occur in deeper networks. ResNet50 has proven to be very effective in image classification and object detection </w:t>
+        <w:t xml:space="preserve">ResNet50 is a deep neural network model that is based on the residual network architecture (ResNet). This architecture is characterised by the introduction of skip connections that allow information to flow directly through the layers, avoiding the performance degradation that can occur in deeper networks. ResNet50 has proven to be very effective in image classification and object detection </w:t>
       </w:r>
       <w:r>
         <w:t>tasks and</w:t>
@@ -4183,15 +4003,7 @@
         <w:jc w:val="both"/>
       </w:pPr>
       <w:r>
-        <w:t xml:space="preserve">A custom sequential model refers to a neural network model that has been designed and customised specifically for a particular task or dataset. Unlike predefined models such as VGG16 or </w:t>
-      </w:r>
-      <w:proofErr w:type="spellStart"/>
-      <w:r>
-        <w:t>ResNet</w:t>
-      </w:r>
-      <w:proofErr w:type="spellEnd"/>
-      <w:r>
-        <w:t>, a custom sequential model involves a custom-designed architecture, where convolutional layers, clustering layers, fully connected layers and output layers can be added as required. This customisation allows the model to be tailored to the specific requirements of the problem and to obtain optimised performance for the task at hand.</w:t>
+        <w:t>A custom sequential model refers to a neural network model that has been designed and customised specifically for a particular task or dataset. Unlike predefined models such as VGG16 or ResNet, a custom sequential model involves a custom-designed architecture, where convolutional layers, clustering layers, fully connected layers and output layers can be added as required. This customisation allows the model to be tailored to the specific requirements of the problem and to obtain optimised performance for the task at hand.</w:t>
       </w:r>
     </w:p>
     <w:p>
@@ -4420,7 +4232,6 @@
                 <w:bCs/>
               </w:rPr>
             </w:pPr>
-            <w:proofErr w:type="spellStart"/>
             <w:r>
               <w:rPr>
                 <w:b/>
@@ -4428,7 +4239,6 @@
               </w:rPr>
               <w:t>Meningoma</w:t>
             </w:r>
-            <w:proofErr w:type="spellEnd"/>
           </w:p>
         </w:tc>
         <w:tc>
@@ -4448,17 +4258,8 @@
                 <w:b/>
                 <w:bCs/>
               </w:rPr>
-              <w:t xml:space="preserve">No </w:t>
-            </w:r>
-            <w:proofErr w:type="spellStart"/>
-            <w:r>
-              <w:rPr>
-                <w:b/>
-                <w:bCs/>
-              </w:rPr>
-              <w:t>tumor</w:t>
-            </w:r>
-            <w:proofErr w:type="spellEnd"/>
+              <w:t>No tumor</w:t>
+            </w:r>
           </w:p>
         </w:tc>
         <w:tc>
@@ -5534,13 +5335,8 @@
               <w:jc w:val="center"/>
             </w:pPr>
             <w:r>
-              <w:t xml:space="preserve">Macro </w:t>
-            </w:r>
-            <w:proofErr w:type="spellStart"/>
-            <w:r>
-              <w:t>avg</w:t>
-            </w:r>
-            <w:proofErr w:type="spellEnd"/>
+              <w:t>Macro avg</w:t>
+            </w:r>
           </w:p>
         </w:tc>
         <w:tc>
@@ -5609,13 +5405,8 @@
               <w:jc w:val="center"/>
             </w:pPr>
             <w:r>
-              <w:t xml:space="preserve">Weighted </w:t>
-            </w:r>
-            <w:proofErr w:type="spellStart"/>
-            <w:r>
-              <w:t>avg</w:t>
-            </w:r>
-            <w:proofErr w:type="spellEnd"/>
+              <w:t>Weighted avg</w:t>
+            </w:r>
           </w:p>
         </w:tc>
         <w:tc>
@@ -5685,7 +5476,7 @@
           <w:u w:val="single"/>
         </w:rPr>
       </w:pPr>
-      <w:bookmarkStart w:id="8" w:name="_Toc172933287"/>
+      <w:bookmarkStart w:id="8" w:name="_Toc172970234"/>
       <w:r>
         <w:rPr>
           <w:u w:val="single"/>
@@ -5861,7 +5652,7 @@
         </w:rPr>
       </w:pPr>
       <w:bookmarkStart w:id="9" w:name="_Toc149391478"/>
-      <w:bookmarkStart w:id="10" w:name="_Toc172933288"/>
+      <w:bookmarkStart w:id="10" w:name="_Toc172970235"/>
       <w:r>
         <w:rPr>
           <w:u w:val="single"/>
@@ -6147,7 +5938,7 @@
           <w:u w:val="single"/>
         </w:rPr>
       </w:pPr>
-      <w:bookmarkStart w:id="11" w:name="_Toc172933289"/>
+      <w:bookmarkStart w:id="11" w:name="_Toc172970236"/>
       <w:r>
         <w:rPr>
           <w:u w:val="single"/>
@@ -6241,7 +6032,7 @@
           <w:u w:val="single"/>
         </w:rPr>
       </w:pPr>
-      <w:bookmarkStart w:id="12" w:name="_Toc172933290"/>
+      <w:bookmarkStart w:id="12" w:name="_Toc172970237"/>
       <w:r>
         <w:rPr>
           <w:u w:val="single"/>
@@ -6309,14 +6100,7 @@
       </w:r>
       <w:r>
         <w:tab/>
-      </w:r>
-      <w:proofErr w:type="spellStart"/>
-      <w:r>
-        <w:t>Karsperowicz,P</w:t>
-      </w:r>
-      <w:proofErr w:type="spellEnd"/>
-      <w:r>
-        <w:t xml:space="preserve"> OpenAI CEO Sam Altman admits his biggest fear for AI: ‘It can go quite wrong’ (2023)</w:t>
+        <w:t>Karsperowicz,P OpenAI CEO Sam Altman admits his biggest fear for AI: ‘It can go quite wrong’ (2023)</w:t>
       </w:r>
     </w:p>
     <w:p>
@@ -6397,21 +6181,53 @@
           <w:lang w:val="es-ES"/>
         </w:rPr>
         <w:tab/>
-        <w:t xml:space="preserve">Equipo NCI( Instituto nacional del </w:t>
-      </w:r>
-      <w:proofErr w:type="spellStart"/>
-      <w:r>
+        <w:t>Equipo NCI( Instituto nacional del cancer) ¿Sirve la inteligencia artificial para ver el cáncer de formas nuevas y más eficaces? (2022)</w:t>
+      </w:r>
+    </w:p>
+    <w:p>
+      <w:pPr>
+        <w:spacing w:after="200"/>
+        <w:jc w:val="both"/>
+      </w:pPr>
+      <w:r>
+        <w:t>https://www.cancer.gov/espanol/noticias/temas-y-relatos-blog/2022/inteligencia-artificial- imagenes-cancer [</w:t>
+      </w:r>
+      <w:r>
+        <w:t xml:space="preserve">Last Access: 8 </w:t>
+      </w:r>
+      <w:r>
+        <w:t>July</w:t>
+      </w:r>
+      <w:r>
+        <w:t xml:space="preserve"> 202</w:t>
+      </w:r>
+      <w:r>
+        <w:t>4</w:t>
+      </w:r>
+      <w:r>
+        <w:t>]</w:t>
+      </w:r>
+    </w:p>
+    <w:p>
+      <w:pPr>
+        <w:spacing w:after="200"/>
+        <w:jc w:val="both"/>
         <w:rPr>
           <w:lang w:val="es-ES"/>
         </w:rPr>
-        <w:t>cancer</w:t>
-      </w:r>
-      <w:proofErr w:type="spellEnd"/>
+      </w:pPr>
       <w:r>
         <w:rPr>
           <w:lang w:val="es-ES"/>
         </w:rPr>
-        <w:t>) ¿Sirve la inteligencia artificial para ver el cáncer de formas nuevas y más eficaces? (2022)</w:t>
+        <w:t>[5]</w:t>
+      </w:r>
+      <w:r>
+        <w:rPr>
+          <w:lang w:val="es-ES"/>
+        </w:rPr>
+        <w:tab/>
+        <w:t>Equipo NCI( Instituto nacional del cancer) La inteligencia artificial acelera el diagnóstico de tumores cerebrales durante la cirugía</w:t>
       </w:r>
     </w:p>
     <w:p>
@@ -6420,15 +6236,7 @@
         <w:jc w:val="both"/>
       </w:pPr>
       <w:r>
-        <w:t xml:space="preserve">https://www.cancer.gov/espanol/noticias/temas-y-relatos-blog/2022/inteligencia-artificial- </w:t>
-      </w:r>
-      <w:proofErr w:type="spellStart"/>
-      <w:r>
-        <w:t>imagenes</w:t>
-      </w:r>
-      <w:proofErr w:type="spellEnd"/>
-      <w:r>
-        <w:t>-cancer [</w:t>
+        <w:t>https://www.cancer.gov/espanol/noticias/temas-y-relatos-blog/2020/inteligencia-artificial- diagnostico-cirugia-tumores-cerebrales [</w:t>
       </w:r>
       <w:r>
         <w:t xml:space="preserve">Last Access: 8 </w:t>
@@ -6450,88 +6258,13 @@
       <w:pPr>
         <w:spacing w:after="200"/>
         <w:jc w:val="both"/>
-        <w:rPr>
-          <w:lang w:val="es-ES"/>
-        </w:rPr>
-      </w:pPr>
-      <w:r>
-        <w:rPr>
-          <w:lang w:val="es-ES"/>
-        </w:rPr>
-        <w:t>[5]</w:t>
-      </w:r>
-      <w:r>
-        <w:rPr>
-          <w:lang w:val="es-ES"/>
-        </w:rPr>
+      </w:pPr>
+      <w:r>
+        <w:t>[6]</w:t>
+      </w:r>
+      <w:r>
         <w:tab/>
-        <w:t xml:space="preserve">Equipo NCI( Instituto nacional del </w:t>
-      </w:r>
-      <w:proofErr w:type="spellStart"/>
-      <w:r>
-        <w:rPr>
-          <w:lang w:val="es-ES"/>
-        </w:rPr>
-        <w:t>cancer</w:t>
-      </w:r>
-      <w:proofErr w:type="spellEnd"/>
-      <w:r>
-        <w:rPr>
-          <w:lang w:val="es-ES"/>
-        </w:rPr>
-        <w:t>) La inteligencia artificial acelera el diagnóstico de tumores cerebrales durante la cirugía</w:t>
-      </w:r>
-    </w:p>
-    <w:p>
-      <w:pPr>
-        <w:spacing w:after="200"/>
-        <w:jc w:val="both"/>
-      </w:pPr>
-      <w:r>
-        <w:t xml:space="preserve">https://www.cancer.gov/espanol/noticias/temas-y-relatos-blog/2020/inteligencia-artificial- </w:t>
-      </w:r>
-      <w:proofErr w:type="spellStart"/>
-      <w:r>
-        <w:t>diagnostico-cirugia-tumores-cerebrales</w:t>
-      </w:r>
-      <w:proofErr w:type="spellEnd"/>
-      <w:r>
-        <w:t xml:space="preserve"> [</w:t>
-      </w:r>
-      <w:r>
-        <w:t xml:space="preserve">Last Access: 8 </w:t>
-      </w:r>
-      <w:r>
-        <w:t>July</w:t>
-      </w:r>
-      <w:r>
-        <w:t xml:space="preserve"> 202</w:t>
-      </w:r>
-      <w:r>
-        <w:t>4</w:t>
-      </w:r>
-      <w:r>
-        <w:t>]</w:t>
-      </w:r>
-    </w:p>
-    <w:p>
-      <w:pPr>
-        <w:spacing w:after="200"/>
-        <w:jc w:val="both"/>
-      </w:pPr>
-      <w:r>
-        <w:t>[6]</w:t>
-      </w:r>
-      <w:r>
-        <w:tab/>
-      </w:r>
-      <w:proofErr w:type="spellStart"/>
-      <w:r>
-        <w:t>Adit</w:t>
-      </w:r>
-      <w:proofErr w:type="spellEnd"/>
-      <w:r>
-        <w:t xml:space="preserve"> Deshpande A Beginner's Guide To Understanding Convolutional Neural Networks (2016) https://adeshpande3.github.io/A-Beginner's-Guide-To-Understanding-Convolutional-Neural- Networks/ [</w:t>
+        <w:t>Adit Deshpande A Beginner's Guide To Understanding Convolutional Neural Networks (2016) https://adeshpande3.github.io/A-Beginner's-Guide-To-Understanding-Convolutional-Neural- Networks/ [</w:t>
       </w:r>
       <w:r>
         <w:t xml:space="preserve">Last Access: 8 </w:t>
@@ -6593,15 +6326,7 @@
       </w:r>
       <w:r>
         <w:tab/>
-        <w:t>Marr, B. Green Intelligence: Why Data And AI Must Become More Sustainable (2023) https://www.forbes.com/sites/bernardmarr/2023/03/22/green-intelligence-why-data-and-ai-must- become-more-sustainable/?</w:t>
-      </w:r>
-      <w:proofErr w:type="spellStart"/>
-      <w:r>
-        <w:t>sh</w:t>
-      </w:r>
-      <w:proofErr w:type="spellEnd"/>
-      <w:r>
-        <w:t>=35b852197658 [</w:t>
+        <w:t>Marr, B. Green Intelligence: Why Data And AI Must Become More Sustainable (2023) https://www.forbes.com/sites/bernardmarr/2023/03/22/green-intelligence-why-data-and-ai-must- become-more-sustainable/?sh=35b852197658 [</w:t>
       </w:r>
       <w:r>
         <w:t xml:space="preserve">Last Access: </w:t>
@@ -6696,29 +6421,8 @@
           <w:lang w:val="es-ES"/>
         </w:rPr>
         <w:tab/>
-      </w:r>
-      <w:proofErr w:type="spellStart"/>
-      <w:r>
-        <w:rPr>
-          <w:lang w:val="es-ES"/>
-        </w:rPr>
-        <w:t>Keras</w:t>
-      </w:r>
-      <w:proofErr w:type="spellEnd"/>
-      <w:r>
-        <w:rPr>
-          <w:lang w:val="es-ES"/>
-        </w:rPr>
-        <w:t xml:space="preserve"> </w:t>
-      </w:r>
-      <w:proofErr w:type="spellStart"/>
-      <w:r>
-        <w:rPr>
-          <w:lang w:val="es-ES"/>
-        </w:rPr>
-        <w:t>Applications</w:t>
-      </w:r>
-      <w:proofErr w:type="spellEnd"/>
+        <w:t>Keras Applications</w:t>
+      </w:r>
     </w:p>
     <w:p>
       <w:pPr>
@@ -6760,14 +6464,7 @@
       </w:r>
       <w:r>
         <w:tab/>
-      </w:r>
-      <w:proofErr w:type="spellStart"/>
-      <w:r>
-        <w:t>Keras</w:t>
-      </w:r>
-      <w:proofErr w:type="spellEnd"/>
-      <w:r>
-        <w:t xml:space="preserve"> https://keras.io/api/ [</w:t>
+        <w:t>Keras https://keras.io/api/ [</w:t>
       </w:r>
       <w:r>
         <w:t xml:space="preserve">Last Access: </w:t>
@@ -6801,14 +6498,7 @@
       </w:r>
       <w:r>
         <w:tab/>
-      </w:r>
-      <w:proofErr w:type="spellStart"/>
-      <w:r>
-        <w:t>Tensorflow</w:t>
-      </w:r>
-      <w:proofErr w:type="spellEnd"/>
-      <w:r>
-        <w:t xml:space="preserve"> https://www.tensorflow.org/ [</w:t>
+        <w:t>Tensorflow https://www.tensorflow.org/ [</w:t>
       </w:r>
       <w:r>
         <w:t xml:space="preserve">Last Access: </w:t>
@@ -6853,13 +6543,11 @@
         <w:t xml:space="preserve"> machine learning in Python — scikit-learn 1.2.2 documentation. </w:t>
       </w:r>
       <w:r>
-        <w:t xml:space="preserve">[En </w:t>
-      </w:r>
-      <w:proofErr w:type="spellStart"/>
-      <w:r>
-        <w:t>Línea</w:t>
-      </w:r>
-      <w:proofErr w:type="spellEnd"/>
+        <w:t>[</w:t>
+      </w:r>
+      <w:r>
+        <w:t>Online</w:t>
+      </w:r>
       <w:r>
         <w:t>] https://scikit-learn.org/ [</w:t>
       </w:r>
@@ -6953,73 +6641,77 @@
           <w:lang w:val="es-ES"/>
         </w:rPr>
         <w:tab/>
-      </w:r>
-      <w:proofErr w:type="spellStart"/>
+        <w:t xml:space="preserve">Numpy </w:t>
+      </w:r>
+      <w:r>
+        <w:t>[</w:t>
+      </w:r>
+      <w:r>
+        <w:t>On</w:t>
+      </w:r>
+      <w:r>
+        <w:t>line</w:t>
+      </w:r>
+      <w:r>
+        <w:t>]</w:t>
+      </w:r>
       <w:r>
         <w:rPr>
           <w:lang w:val="es-ES"/>
         </w:rPr>
-        <w:t>Numpy</w:t>
-      </w:r>
-      <w:proofErr w:type="spellEnd"/>
-      <w:r>
-        <w:rPr>
-          <w:lang w:val="es-ES"/>
-        </w:rPr>
-        <w:t xml:space="preserve"> </w:t>
+        <w:t xml:space="preserve"> https://numpy.org/ [Último acceso: 8 Junio 2023] </w:t>
+      </w:r>
+    </w:p>
+    <w:p>
+      <w:pPr>
+        <w:spacing w:after="200"/>
+        <w:jc w:val="both"/>
+      </w:pPr>
+      <w:r>
+        <w:t xml:space="preserve">[16]Seaborn </w:t>
       </w:r>
       <w:r>
         <w:t>[</w:t>
       </w:r>
       <w:r>
+        <w:t>Online</w:t>
+      </w:r>
+      <w:r>
+        <w:t>] https://seaborn.pydata.org/ [</w:t>
+      </w:r>
+      <w:r>
+        <w:t>Last Access: 4 April 2024</w:t>
+      </w:r>
+      <w:r>
+        <w:t>]</w:t>
+      </w:r>
+    </w:p>
+    <w:p>
+      <w:pPr>
+        <w:spacing w:after="200"/>
+        <w:jc w:val="both"/>
+      </w:pPr>
+      <w:r>
+        <w:t xml:space="preserve">[17]Google Colab </w:t>
+      </w:r>
+      <w:r>
+        <w:t>[</w:t>
+      </w:r>
+      <w:r>
         <w:t>On</w:t>
       </w:r>
       <w:r>
         <w:t>line</w:t>
       </w:r>
       <w:r>
+        <w:t>] https://colab.research.google.com/ [</w:t>
+      </w:r>
+      <w:r>
+        <w:t>Last Access: 8 June 2024</w:t>
+      </w:r>
+      <w:r>
         <w:t>]</w:t>
       </w:r>
-      <w:r>
-        <w:rPr>
-          <w:lang w:val="es-ES"/>
-        </w:rPr>
-        <w:t xml:space="preserve"> https://numpy.org/ [Último acceso: 8 Junio 2023] [16]</w:t>
-      </w:r>
-      <w:proofErr w:type="spellStart"/>
-      <w:r>
-        <w:rPr>
-          <w:lang w:val="es-ES"/>
-        </w:rPr>
-        <w:t>Seaborn</w:t>
-      </w:r>
-      <w:proofErr w:type="spellEnd"/>
-      <w:r>
-        <w:rPr>
-          <w:lang w:val="es-ES"/>
-        </w:rPr>
-        <w:t xml:space="preserve"> En Línea] https://seaborn.pydata.org/ [</w:t>
-      </w:r>
-      <w:proofErr w:type="spellStart"/>
-      <w:r>
-        <w:rPr>
-          <w:lang w:val="es-ES"/>
-        </w:rPr>
-        <w:t>Last</w:t>
-      </w:r>
-      <w:proofErr w:type="spellEnd"/>
-      <w:r>
-        <w:rPr>
-          <w:lang w:val="es-ES"/>
-        </w:rPr>
-        <w:t xml:space="preserve"> Access: 4 April 2024</w:t>
-      </w:r>
-      <w:r>
-        <w:rPr>
-          <w:lang w:val="es-ES"/>
-        </w:rPr>
-        <w:t>]</w:t>
-      </w:r>
     </w:p>
     <w:p>
       <w:pPr>
@@ -7027,15 +6719,7 @@
         <w:jc w:val="both"/>
       </w:pPr>
       <w:r>
-        <w:t xml:space="preserve">[17]Google </w:t>
-      </w:r>
-      <w:proofErr w:type="spellStart"/>
-      <w:r>
-        <w:t>Colab</w:t>
-      </w:r>
-      <w:proofErr w:type="spellEnd"/>
-      <w:r>
-        <w:t xml:space="preserve"> </w:t>
+        <w:t xml:space="preserve">[18]Anaconda </w:t>
       </w:r>
       <w:r>
         <w:t>[</w:t>
@@ -7047,13 +6731,13 @@
         <w:t>line</w:t>
       </w:r>
       <w:r>
-        <w:t>] https://colab.research.google.com/ [</w:t>
+        <w:t>] https://www.anaconda.com/ [</w:t>
       </w:r>
       <w:r>
         <w:t>Last Access: 8 June 2024</w:t>
       </w:r>
       <w:r>
-        <w:t>]</w:t>
+        <w:t xml:space="preserve">] </w:t>
       </w:r>
     </w:p>
     <w:p>
@@ -7062,40 +6746,14 @@
         <w:jc w:val="both"/>
       </w:pPr>
       <w:r>
-        <w:t xml:space="preserve">[18]Anaconda </w:t>
+        <w:t xml:space="preserve">[19]Google drive </w:t>
       </w:r>
       <w:r>
         <w:t>[</w:t>
       </w:r>
       <w:r>
-        <w:t>On</w:t>
-      </w:r>
-      <w:r>
-        <w:t>line</w:t>
-      </w:r>
-      <w:r>
-        <w:t>] https://www.anaconda.com/ [</w:t>
-      </w:r>
-      <w:r>
-        <w:t>Last Access: 8 June 2024</w:t>
-      </w:r>
-      <w:r>
-        <w:t xml:space="preserve">] </w:t>
-      </w:r>
-    </w:p>
-    <w:p>
-      <w:pPr>
-        <w:spacing w:after="200"/>
-        <w:jc w:val="both"/>
-      </w:pPr>
-      <w:r>
-        <w:t xml:space="preserve">[19]Google drive En </w:t>
-      </w:r>
-      <w:proofErr w:type="spellStart"/>
-      <w:r>
-        <w:t>Línea</w:t>
-      </w:r>
-      <w:proofErr w:type="spellEnd"/>
+        <w:t>Online</w:t>
+      </w:r>
       <w:r>
         <w:t>] https://www.google.com/drive/ [</w:t>
       </w:r>
@@ -7129,48 +6787,154 @@
           <w:lang w:val="es-ES"/>
         </w:rPr>
         <w:tab/>
-      </w:r>
-      <w:proofErr w:type="spellStart"/>
-      <w:r>
+        <w:t xml:space="preserve">Brownlee,   J.    </w:t>
+      </w:r>
+      <w:r>
+        <w:t xml:space="preserve">How    to    Get    Reproducible    Results    with    Keras    (2017)    </w:t>
+      </w:r>
+      <w:r>
+        <w:t>[</w:t>
+      </w:r>
+      <w:r>
+        <w:t>Online</w:t>
+      </w:r>
+      <w:r>
+        <w:t>] https://machinelearningmastery.com/reproducible-results-neural-networks-keras/ [</w:t>
+      </w:r>
+      <w:r>
+        <w:t>Last</w:t>
+      </w:r>
+      <w:r>
+        <w:t xml:space="preserve"> access</w:t>
+      </w:r>
+      <w:r>
+        <w:t xml:space="preserve">: 8 </w:t>
+      </w:r>
+      <w:r>
+        <w:t>June</w:t>
+      </w:r>
+      <w:r>
+        <w:t xml:space="preserve"> 202</w:t>
+      </w:r>
+      <w:r>
+        <w:t>4</w:t>
+      </w:r>
+      <w:r>
+        <w:t>]</w:t>
+      </w:r>
+    </w:p>
+    <w:p>
+      <w:pPr>
+        <w:spacing w:after="200"/>
+        <w:jc w:val="both"/>
+      </w:pPr>
+      <w:r>
+        <w:t>[21]</w:t>
+      </w:r>
+      <w:r>
+        <w:tab/>
+        <w:t>Simonyan, K., &amp; Zisserman, A. (2014, September 4).[</w:t>
+      </w:r>
+      <w:r>
+        <w:t>Online</w:t>
+      </w:r>
+      <w:r>
+        <w:t>] [1409.1556] Very Deep Convolutional Networks for Large-Scale Image Recognition. arXiv. https://arxiv.org/abs/1409.1556 [</w:t>
+      </w:r>
+      <w:r>
+        <w:t xml:space="preserve">Last Access: </w:t>
+      </w:r>
+      <w:r>
+        <w:t>29</w:t>
+      </w:r>
+      <w:r>
+        <w:t xml:space="preserve"> </w:t>
+      </w:r>
+      <w:r>
+        <w:t>June</w:t>
+      </w:r>
+      <w:r>
+        <w:t xml:space="preserve"> 202</w:t>
+      </w:r>
+      <w:r>
+        <w:t>4</w:t>
+      </w:r>
+      <w:r>
+        <w:t>]</w:t>
+      </w:r>
+    </w:p>
+    <w:p>
+      <w:pPr>
+        <w:spacing w:after="200"/>
+        <w:jc w:val="both"/>
+      </w:pPr>
+      <w:r>
+        <w:t>[22]</w:t>
+      </w:r>
+      <w:r>
+        <w:tab/>
+        <w:t>Zhou, V. (n.d.). Machine Learning for Beginners: An Introduction to Neural Networks. Towards Data Science. [En Línea] https://towardsdatascience.com/machine-learning-for- beginners-an-introduction-to-neural-networks-d49f22d238f9 [</w:t>
+      </w:r>
+      <w:r>
+        <w:t xml:space="preserve">Last Access: </w:t>
+      </w:r>
+      <w:r>
+        <w:t>29</w:t>
+      </w:r>
+      <w:r>
+        <w:t xml:space="preserve"> </w:t>
+      </w:r>
+      <w:r>
+        <w:t>June</w:t>
+      </w:r>
+      <w:r>
+        <w:t xml:space="preserve"> 202</w:t>
+      </w:r>
+      <w:r>
+        <w:t>4</w:t>
+      </w:r>
+      <w:r>
+        <w:t>]</w:t>
+      </w:r>
+    </w:p>
+    <w:p>
+      <w:pPr>
+        <w:spacing w:after="200"/>
+        <w:jc w:val="both"/>
         <w:rPr>
           <w:lang w:val="es-ES"/>
         </w:rPr>
-        <w:t>Brownlee</w:t>
-      </w:r>
-      <w:proofErr w:type="spellEnd"/>
+      </w:pPr>
+      <w:r>
+        <w:t>[23]</w:t>
+      </w:r>
+      <w:r>
+        <w:tab/>
+        <w:t xml:space="preserve">Kaiming He, Xiangyu Zhang, Shaoqing Ren, Jian Sun [1512.03385] Deep Residual Learning for Image Recognition. </w:t>
+      </w:r>
       <w:r>
         <w:rPr>
           <w:lang w:val="es-ES"/>
         </w:rPr>
-        <w:t xml:space="preserve">,   J.    </w:t>
-      </w:r>
-      <w:r>
-        <w:t xml:space="preserve">How    to    Get    Reproducible    Results    with    </w:t>
-      </w:r>
-      <w:proofErr w:type="spellStart"/>
-      <w:r>
-        <w:t>Keras</w:t>
-      </w:r>
-      <w:proofErr w:type="spellEnd"/>
-      <w:r>
-        <w:t xml:space="preserve">    (2017)    En </w:t>
-      </w:r>
-      <w:proofErr w:type="spellStart"/>
-      <w:r>
-        <w:t>Línea</w:t>
-      </w:r>
-      <w:proofErr w:type="spellEnd"/>
-      <w:r>
-        <w:t>] https://machinelearningmastery.com/reproducible-results-neural-networks-keras/ [</w:t>
-      </w:r>
-      <w:r>
-        <w:t>Last</w:t>
-      </w:r>
-      <w:r>
-        <w:t xml:space="preserve"> access</w:t>
-      </w:r>
-      <w:r>
-        <w:t xml:space="preserve">: 8 </w:t>
+        <w:t>(2015, December 10). arXiv. [</w:t>
+      </w:r>
+      <w:r>
+        <w:t>Online</w:t>
+      </w:r>
+      <w:r>
+        <w:rPr>
+          <w:lang w:val="es-ES"/>
+        </w:rPr>
+        <w:t>] https://arxiv.org/abs/1512.03385 [</w:t>
+      </w:r>
+      <w:r>
+        <w:t xml:space="preserve">Last Access: </w:t>
+      </w:r>
+      <w:r>
+        <w:t>29</w:t>
+      </w:r>
+      <w:r>
+        <w:t xml:space="preserve"> </w:t>
       </w:r>
       <w:r>
         <w:t>June</w:t>
@@ -7182,6 +6946,9 @@
         <w:t>4</w:t>
       </w:r>
       <w:r>
+        <w:rPr>
+          <w:lang w:val="es-ES"/>
+        </w:rPr>
         <w:t>]</w:t>
       </w:r>
     </w:p>
@@ -7191,27 +6958,26 @@
         <w:jc w:val="both"/>
       </w:pPr>
       <w:r>
-        <w:t>[21]</w:t>
+        <w:t>[24]</w:t>
       </w:r>
       <w:r>
         <w:tab/>
-        <w:t xml:space="preserve">Simonyan, K., &amp; Zisserman, A. (2014, September 4).[En </w:t>
-      </w:r>
-      <w:proofErr w:type="spellStart"/>
-      <w:r>
-        <w:t>Línea</w:t>
-      </w:r>
-      <w:proofErr w:type="spellEnd"/>
-      <w:r>
-        <w:t xml:space="preserve">] [1409.1556] Very Deep Convolutional Networks for Large-Scale Image Recognition. </w:t>
-      </w:r>
-      <w:proofErr w:type="spellStart"/>
-      <w:r>
-        <w:t>arXiv</w:t>
-      </w:r>
-      <w:proofErr w:type="spellEnd"/>
-      <w:r>
-        <w:t>. https://arxiv.org/abs/1409.1556 [</w:t>
+        <w:t xml:space="preserve">Kaiming He, Xiangyu Zhang, Shaoqing Ren, Jian Sun [1603.05027] Identity Mappings in Deep Residual Networks. </w:t>
+      </w:r>
+      <w:r>
+        <w:rPr>
+          <w:lang w:val="es-ES"/>
+        </w:rPr>
+        <w:t xml:space="preserve">(2016, March 16). arXiv. </w:t>
+      </w:r>
+      <w:r>
+        <w:t>[</w:t>
+      </w:r>
+      <w:r>
+        <w:t>Online</w:t>
+      </w:r>
+      <w:r>
+        <w:t>] https://arxiv.org/abs/1603.05027 [</w:t>
       </w:r>
       <w:r>
         <w:t xml:space="preserve">Last Access: </w:t>
@@ -7239,242 +7005,22 @@
       <w:pPr>
         <w:spacing w:after="200"/>
         <w:jc w:val="both"/>
-      </w:pPr>
-      <w:r>
-        <w:t>[22]</w:t>
+        <w:rPr>
+          <w:lang w:val="es-ES"/>
+        </w:rPr>
+      </w:pPr>
+      <w:r>
+        <w:t>[25]</w:t>
       </w:r>
       <w:r>
         <w:tab/>
-        <w:t xml:space="preserve">Zhou, V. (n.d.). Machine Learning for Beginners: An Introduction to Neural Networks. Towards Data Science. [En </w:t>
-      </w:r>
-      <w:proofErr w:type="spellStart"/>
-      <w:r>
-        <w:t>Línea</w:t>
-      </w:r>
-      <w:proofErr w:type="spellEnd"/>
-      <w:r>
-        <w:t>] https://towardsdatascience.com/machine-learning-for- beginners-an-introduction-to-neural-networks-d49f22d238f9 [</w:t>
-      </w:r>
-      <w:r>
-        <w:t xml:space="preserve">Last Access: </w:t>
-      </w:r>
-      <w:r>
-        <w:t>29</w:t>
-      </w:r>
-      <w:r>
-        <w:t xml:space="preserve"> </w:t>
-      </w:r>
-      <w:r>
-        <w:t>June</w:t>
-      </w:r>
-      <w:r>
-        <w:t xml:space="preserve"> 202</w:t>
-      </w:r>
-      <w:r>
-        <w:t>4</w:t>
-      </w:r>
-      <w:r>
-        <w:t>]</w:t>
-      </w:r>
-    </w:p>
-    <w:p>
-      <w:pPr>
-        <w:spacing w:after="200"/>
-        <w:jc w:val="both"/>
+        <w:t xml:space="preserve">Tan, M., &amp; ., Q. V. (2021, April 1). [2104.00298] EfficientNetV2: Smaller Models and Faster Training. arXiv. </w:t>
+      </w:r>
+      <w:r>
         <w:rPr>
           <w:lang w:val="es-ES"/>
         </w:rPr>
-      </w:pPr>
-      <w:r>
-        <w:t>[23]</w:t>
-      </w:r>
-      <w:r>
-        <w:tab/>
-        <w:t xml:space="preserve">Kaiming He, </w:t>
-      </w:r>
-      <w:proofErr w:type="spellStart"/>
-      <w:r>
-        <w:t>Xiangyu</w:t>
-      </w:r>
-      <w:proofErr w:type="spellEnd"/>
-      <w:r>
-        <w:t xml:space="preserve"> Zhang, Shaoqing Ren, Jian Sun [1512.03385] Deep Residual Learning for Image Recognition. </w:t>
-      </w:r>
-      <w:r>
-        <w:rPr>
-          <w:lang w:val="es-ES"/>
-        </w:rPr>
-        <w:t xml:space="preserve">(2015, </w:t>
-      </w:r>
-      <w:proofErr w:type="spellStart"/>
-      <w:r>
-        <w:rPr>
-          <w:lang w:val="es-ES"/>
-        </w:rPr>
-        <w:t>December</w:t>
-      </w:r>
-      <w:proofErr w:type="spellEnd"/>
-      <w:r>
-        <w:rPr>
-          <w:lang w:val="es-ES"/>
-        </w:rPr>
-        <w:t xml:space="preserve"> 10). </w:t>
-      </w:r>
-      <w:proofErr w:type="spellStart"/>
-      <w:r>
-        <w:rPr>
-          <w:lang w:val="es-ES"/>
-        </w:rPr>
-        <w:t>arXiv</w:t>
-      </w:r>
-      <w:proofErr w:type="spellEnd"/>
-      <w:r>
-        <w:rPr>
-          <w:lang w:val="es-ES"/>
-        </w:rPr>
-        <w:t>. [</w:t>
-      </w:r>
-      <w:r>
-        <w:t>Online</w:t>
-      </w:r>
-      <w:r>
-        <w:rPr>
-          <w:lang w:val="es-ES"/>
-        </w:rPr>
-        <w:t>] https://arxiv.org/abs/1512.03385 [</w:t>
-      </w:r>
-      <w:r>
-        <w:t xml:space="preserve">Last Access: </w:t>
-      </w:r>
-      <w:r>
-        <w:t>29</w:t>
-      </w:r>
-      <w:r>
-        <w:t xml:space="preserve"> </w:t>
-      </w:r>
-      <w:r>
-        <w:t>June</w:t>
-      </w:r>
-      <w:r>
-        <w:t xml:space="preserve"> 202</w:t>
-      </w:r>
-      <w:r>
-        <w:t>4</w:t>
-      </w:r>
-      <w:r>
-        <w:rPr>
-          <w:lang w:val="es-ES"/>
-        </w:rPr>
-        <w:t>]</w:t>
-      </w:r>
-    </w:p>
-    <w:p>
-      <w:pPr>
-        <w:spacing w:after="200"/>
-        <w:jc w:val="both"/>
-      </w:pPr>
-      <w:r>
-        <w:t>[24]</w:t>
-      </w:r>
-      <w:r>
-        <w:tab/>
-        <w:t xml:space="preserve">Kaiming He, </w:t>
-      </w:r>
-      <w:proofErr w:type="spellStart"/>
-      <w:r>
-        <w:t>Xiangyu</w:t>
-      </w:r>
-      <w:proofErr w:type="spellEnd"/>
-      <w:r>
-        <w:t xml:space="preserve"> Zhang, Shaoqing Ren, Jian Sun [1603.05027] Identity Mappings in Deep Residual Networks. </w:t>
-      </w:r>
-      <w:r>
-        <w:rPr>
-          <w:lang w:val="es-ES"/>
-        </w:rPr>
-        <w:t xml:space="preserve">(2016, March 16). </w:t>
-      </w:r>
-      <w:proofErr w:type="spellStart"/>
-      <w:r>
-        <w:rPr>
-          <w:lang w:val="es-ES"/>
-        </w:rPr>
-        <w:t>arXiv</w:t>
-      </w:r>
-      <w:proofErr w:type="spellEnd"/>
-      <w:r>
-        <w:rPr>
-          <w:lang w:val="es-ES"/>
-        </w:rPr>
-        <w:t xml:space="preserve">. </w:t>
-      </w:r>
-      <w:r>
-        <w:t>[</w:t>
-      </w:r>
-      <w:r>
-        <w:t>Online</w:t>
-      </w:r>
-      <w:r>
-        <w:t>] https://arxiv.org/abs/1603.05027 [</w:t>
-      </w:r>
-      <w:r>
-        <w:t xml:space="preserve">Last Access: </w:t>
-      </w:r>
-      <w:r>
-        <w:t>29</w:t>
-      </w:r>
-      <w:r>
-        <w:t xml:space="preserve"> </w:t>
-      </w:r>
-      <w:r>
-        <w:t>June</w:t>
-      </w:r>
-      <w:r>
-        <w:t xml:space="preserve"> 202</w:t>
-      </w:r>
-      <w:r>
-        <w:t>4</w:t>
-      </w:r>
-      <w:r>
-        <w:t>]</w:t>
-      </w:r>
-    </w:p>
-    <w:p>
-      <w:pPr>
-        <w:spacing w:after="200"/>
-        <w:jc w:val="both"/>
-        <w:rPr>
-          <w:lang w:val="es-ES"/>
-        </w:rPr>
-      </w:pPr>
-      <w:r>
-        <w:t>[25]</w:t>
-      </w:r>
-      <w:r>
-        <w:tab/>
-        <w:t xml:space="preserve">Tan, M., &amp; ., Q. V. (2021, April 1). [2104.00298] EfficientNetV2: Smaller Models and Faster Training. </w:t>
-      </w:r>
-      <w:proofErr w:type="spellStart"/>
-      <w:r>
-        <w:t>arXiv</w:t>
-      </w:r>
-      <w:proofErr w:type="spellEnd"/>
-      <w:r>
-        <w:t xml:space="preserve">. </w:t>
-      </w:r>
-      <w:proofErr w:type="spellStart"/>
-      <w:r>
-        <w:rPr>
-          <w:lang w:val="es-ES"/>
-        </w:rPr>
-        <w:t>Retrieved</w:t>
-      </w:r>
-      <w:proofErr w:type="spellEnd"/>
-      <w:r>
-        <w:rPr>
-          <w:lang w:val="es-ES"/>
-        </w:rPr>
-        <w:t xml:space="preserve"> June 8, 2023. [</w:t>
+        <w:t>Retrieved June 8, 2023. [</w:t>
       </w:r>
       <w:r>
         <w:t>Online</w:t>
@@ -7525,106 +7071,63 @@
         <w:tab/>
         <w:t xml:space="preserve">Cai, L., Gao, J., &amp; Zhao, D. (2020). A review of the application of deep learning in medical image classification and segmentation. </w:t>
       </w:r>
-      <w:proofErr w:type="spellStart"/>
       <w:r>
         <w:rPr>
           <w:lang w:val="es-ES"/>
         </w:rPr>
-        <w:t>Annals</w:t>
-      </w:r>
-      <w:proofErr w:type="spellEnd"/>
+        <w:t>Annals of translational medicine, 8(11), 713. [</w:t>
+      </w:r>
       <w:r>
         <w:rPr>
           <w:lang w:val="es-ES"/>
         </w:rPr>
+        <w:t>Online</w:t>
+      </w:r>
+      <w:r>
+        <w:rPr>
+          <w:lang w:val="es-ES"/>
+        </w:rPr>
+        <w:t>] https://doi.org/10.21037/atm.2020.02.44 [</w:t>
+      </w:r>
+      <w:r>
+        <w:t xml:space="preserve">Last Access: </w:t>
+      </w:r>
+      <w:r>
+        <w:t>29</w:t>
+      </w:r>
+      <w:r>
         <w:t xml:space="preserve"> </w:t>
       </w:r>
-      <w:proofErr w:type="spellStart"/>
+      <w:r>
+        <w:t>June</w:t>
+      </w:r>
+      <w:r>
+        <w:t xml:space="preserve"> 202</w:t>
+      </w:r>
+      <w:r>
+        <w:t>4</w:t>
+      </w:r>
       <w:r>
         <w:rPr>
           <w:lang w:val="es-ES"/>
         </w:rPr>
-        <w:t>of</w:t>
-      </w:r>
-      <w:proofErr w:type="spellEnd"/>
-      <w:r>
+        <w:t>]</w:t>
+      </w:r>
+    </w:p>
+    <w:p>
+      <w:pPr>
+        <w:spacing w:after="200"/>
+        <w:jc w:val="both"/>
         <w:rPr>
           <w:lang w:val="es-ES"/>
         </w:rPr>
-        <w:t xml:space="preserve"> </w:t>
-      </w:r>
-      <w:proofErr w:type="spellStart"/>
-      <w:r>
-        <w:rPr>
-          <w:lang w:val="es-ES"/>
-        </w:rPr>
-        <w:t>translational</w:t>
-      </w:r>
-      <w:proofErr w:type="spellEnd"/>
-      <w:r>
-        <w:rPr>
-          <w:lang w:val="es-ES"/>
-        </w:rPr>
-        <w:t xml:space="preserve"> medicine, 8(11), 713. [</w:t>
-      </w:r>
-      <w:r>
-        <w:rPr>
-          <w:lang w:val="es-ES"/>
-        </w:rPr>
-        <w:t>Online</w:t>
-      </w:r>
-      <w:r>
-        <w:rPr>
-          <w:lang w:val="es-ES"/>
-        </w:rPr>
-        <w:t>] https://doi.org/10.21037/atm.2020.02.44 [</w:t>
-      </w:r>
-      <w:r>
-        <w:t xml:space="preserve">Last Access: </w:t>
-      </w:r>
-      <w:r>
-        <w:t>29</w:t>
-      </w:r>
-      <w:r>
-        <w:t xml:space="preserve"> </w:t>
-      </w:r>
-      <w:r>
-        <w:t>June</w:t>
-      </w:r>
-      <w:r>
-        <w:t xml:space="preserve"> 202</w:t>
-      </w:r>
-      <w:r>
-        <w:t>4</w:t>
-      </w:r>
-      <w:r>
-        <w:rPr>
-          <w:lang w:val="es-ES"/>
-        </w:rPr>
-        <w:t>]</w:t>
-      </w:r>
-    </w:p>
-    <w:p>
-      <w:pPr>
-        <w:spacing w:after="200"/>
-        <w:jc w:val="both"/>
-        <w:rPr>
-          <w:lang w:val="es-ES"/>
-        </w:rPr>
       </w:pPr>
       <w:r>
         <w:t>[27]</w:t>
       </w:r>
       <w:r>
         <w:tab/>
-      </w:r>
-      <w:proofErr w:type="spellStart"/>
-      <w:r>
-        <w:t>Kavlakoglu</w:t>
-      </w:r>
-      <w:proofErr w:type="spellEnd"/>
-      <w:r>
-        <w:t xml:space="preserve">, E. AI vs. Machine Learning vs. Deep Learning vs. Neural Networks: What’s the Difference? </w:t>
+        <w:t xml:space="preserve">Kavlakoglu, E. AI vs. Machine Learning vs. Deep Learning vs. Neural Networks: What’s the Difference? </w:t>
       </w:r>
       <w:r>
         <w:rPr>
@@ -7692,15 +7195,7 @@
       </w:r>
       <w:r>
         <w:tab/>
-        <w:t>https://community.hpe.com/t5/hpe-blog-uk-ireland-middle-east/artificial-intelligence- enough-of-the-hype-what-is-it/</w:t>
-      </w:r>
-      <w:proofErr w:type="spellStart"/>
-      <w:r>
-        <w:t>ba</w:t>
-      </w:r>
-      <w:proofErr w:type="spellEnd"/>
-      <w:r>
-        <w:t>-p/7046672 [</w:t>
+        <w:t>https://community.hpe.com/t5/hpe-blog-uk-ireland-middle-east/artificial-intelligence- enough-of-the-hype-what-is-it/ba-p/7046672 [</w:t>
       </w:r>
       <w:r>
         <w:t xml:space="preserve">Last Access: </w:t>
@@ -7774,14 +7269,7 @@
       </w:r>
       <w:r>
         <w:tab/>
-      </w:r>
-      <w:proofErr w:type="spellStart"/>
-      <w:r>
-        <w:t>Domanska,O</w:t>
-      </w:r>
-      <w:proofErr w:type="spellEnd"/>
-      <w:r>
-        <w:t>.   Machine   Learning   vs    Traditional    Programming    (2021)    [</w:t>
+        <w:t>Domanska,O.   Machine   Learning   vs    Traditional    Programming    (2021)    [</w:t>
       </w:r>
       <w:r>
         <w:t>Online</w:t>
@@ -7826,19 +7314,11 @@
         <w:tab/>
         <w:t xml:space="preserve">Sarvamangala, D.R., Kulkarni, R.V. Convolutional neural networks in medical image understanding: a survey. </w:t>
       </w:r>
-      <w:proofErr w:type="spellStart"/>
       <w:r>
         <w:rPr>
           <w:lang w:val="es-ES"/>
         </w:rPr>
-        <w:t>Evol</w:t>
-      </w:r>
-      <w:proofErr w:type="spellEnd"/>
-      <w:r>
-        <w:rPr>
-          <w:lang w:val="es-ES"/>
-        </w:rPr>
-        <w:t>. Intel. 15, 1–22 (2022). [</w:t>
+        <w:t>Evol. Intel. 15, 1–22 (2022). [</w:t>
       </w:r>
       <w:r>
         <w:t>Online</w:t>
@@ -7947,26 +7427,30 @@
           <w:lang w:val="es-ES"/>
         </w:rPr>
         <w:tab/>
-        <w:t>INTELIGENCIA ARTIFICIAL Y MEDICINA GENÓMICA(2022) [En Línea] https://blog.nuevamutuasanitaria.es/2022/03/22/inteligencia-artificial-y-medicina-genomica/ [</w:t>
-      </w:r>
-      <w:proofErr w:type="spellStart"/>
+        <w:t>INTELIGENCIA ARTIFICIAL Y MEDICINA GENÓMICA(2022) [</w:t>
+      </w:r>
       <w:r>
         <w:rPr>
           <w:lang w:val="es-ES"/>
         </w:rPr>
-        <w:t>Last</w:t>
-      </w:r>
-      <w:proofErr w:type="spellEnd"/>
+        <w:t>Online</w:t>
+      </w:r>
       <w:r>
         <w:rPr>
           <w:lang w:val="es-ES"/>
         </w:rPr>
-        <w:t xml:space="preserve"> Access: 29 June 2024</w:t>
+        <w:t>] https://blog.nuevamutuasanitaria.es/2022/03/22/inteligencia-artificial-y-medicina-genomica/ [</w:t>
       </w:r>
       <w:r>
         <w:rPr>
           <w:lang w:val="es-ES"/>
         </w:rPr>
+        <w:t>Last Access: 29 June 2024</w:t>
+      </w:r>
+      <w:r>
+        <w:rPr>
+          <w:lang w:val="es-ES"/>
+        </w:rPr>
         <w:t>]</w:t>
       </w:r>
     </w:p>
@@ -7989,81 +7473,89 @@
           <w:lang w:val="es-ES"/>
         </w:rPr>
         <w:tab/>
-        <w:t>Los ojos como reflejo de enfermedades cardiovasculares y neurológicas(2022) [En Línea] https://www.rocheplus.es/innovacion/inteligencia-artificial/el-ojo.html [</w:t>
-      </w:r>
-      <w:proofErr w:type="spellStart"/>
+        <w:t>Los ojos como reflejo de enfermedades cardiovasculares y neurológicas(2022) [</w:t>
+      </w:r>
       <w:r>
         <w:rPr>
           <w:lang w:val="es-ES"/>
         </w:rPr>
-        <w:t>Last</w:t>
-      </w:r>
-      <w:proofErr w:type="spellEnd"/>
+        <w:t>Online</w:t>
+      </w:r>
       <w:r>
         <w:rPr>
           <w:lang w:val="es-ES"/>
         </w:rPr>
-        <w:t xml:space="preserve"> Access: </w:t>
+        <w:t>] https://www.rocheplus.es/innovacion/inteligencia-artificial/el-ojo.html [</w:t>
       </w:r>
       <w:r>
         <w:rPr>
           <w:lang w:val="es-ES"/>
         </w:rPr>
+        <w:t xml:space="preserve">Last Access: </w:t>
+      </w:r>
+      <w:r>
+        <w:rPr>
+          <w:lang w:val="es-ES"/>
+        </w:rPr>
         <w:t>25</w:t>
       </w:r>
       <w:r>
         <w:rPr>
           <w:lang w:val="es-ES"/>
         </w:rPr>
-        <w:t xml:space="preserve"> </w:t>
-      </w:r>
-      <w:proofErr w:type="spellStart"/>
+        <w:t xml:space="preserve"> Ju</w:t>
+      </w:r>
       <w:r>
         <w:rPr>
           <w:lang w:val="es-ES"/>
         </w:rPr>
-        <w:t>Ju</w:t>
+        <w:t>ly</w:t>
       </w:r>
       <w:r>
         <w:rPr>
           <w:lang w:val="es-ES"/>
         </w:rPr>
-        <w:t>ly</w:t>
-      </w:r>
-      <w:proofErr w:type="spellEnd"/>
+        <w:t xml:space="preserve"> 2024</w:t>
+      </w:r>
       <w:r>
         <w:rPr>
           <w:lang w:val="es-ES"/>
         </w:rPr>
-        <w:t xml:space="preserve"> 2024</w:t>
-      </w:r>
-      <w:r>
+        <w:t>]</w:t>
+      </w:r>
+    </w:p>
+    <w:p>
+      <w:pPr>
+        <w:spacing w:after="200"/>
+        <w:jc w:val="both"/>
         <w:rPr>
           <w:lang w:val="es-ES"/>
         </w:rPr>
+      </w:pPr>
+      <w:r>
+        <w:rPr>
+          <w:lang w:val="es-ES"/>
+        </w:rPr>
+        <w:t>[35]</w:t>
+      </w:r>
+      <w:r>
+        <w:rPr>
+          <w:lang w:val="es-ES"/>
+        </w:rPr>
+        <w:tab/>
+        <w:t>Inteligencia artificial y cirugía: la revolución de la medicina de precisión (2020) [</w:t>
+      </w:r>
+      <w:r>
+        <w:rPr>
+          <w:lang w:val="es-ES"/>
+        </w:rPr>
+        <w:t>Online</w:t>
+      </w:r>
+      <w:r>
+        <w:rPr>
+          <w:lang w:val="es-ES"/>
+        </w:rPr>
         <w:t>]</w:t>
-      </w:r>
-    </w:p>
-    <w:p>
-      <w:pPr>
-        <w:spacing w:after="200"/>
-        <w:jc w:val="both"/>
-        <w:rPr>
-          <w:lang w:val="es-ES"/>
-        </w:rPr>
-      </w:pPr>
-      <w:r>
-        <w:rPr>
-          <w:lang w:val="es-ES"/>
-        </w:rPr>
-        <w:t>[35]</w:t>
-      </w:r>
-      <w:r>
-        <w:rPr>
-          <w:lang w:val="es-ES"/>
-        </w:rPr>
-        <w:tab/>
-        <w:t>Inteligencia artificial y cirugía: la revolución de la medicina de precisión (2020) [En Línea]</w:t>
       </w:r>
       <w:r>
         <w:rPr>
@@ -8072,79 +7564,75 @@
         <w:tab/>
         <w:t>https://www.elsevier.es/en-revista-journal-healthcare-quality-research-257-articulo- inteligencia-artificial-cirugia-revolucion-medicina-S2603647920300555 [</w:t>
       </w:r>
-      <w:proofErr w:type="spellStart"/>
       <w:r>
         <w:rPr>
           <w:lang w:val="es-ES"/>
         </w:rPr>
-        <w:t>Last</w:t>
-      </w:r>
-      <w:proofErr w:type="spellEnd"/>
+        <w:t xml:space="preserve">Last Access: </w:t>
+      </w:r>
       <w:r>
         <w:rPr>
           <w:lang w:val="es-ES"/>
         </w:rPr>
-        <w:t xml:space="preserve"> Access: </w:t>
+        <w:t>25</w:t>
       </w:r>
       <w:r>
         <w:rPr>
           <w:lang w:val="es-ES"/>
         </w:rPr>
-        <w:t>25</w:t>
+        <w:t xml:space="preserve"> Ju</w:t>
       </w:r>
       <w:r>
         <w:rPr>
           <w:lang w:val="es-ES"/>
         </w:rPr>
-        <w:t xml:space="preserve"> </w:t>
-      </w:r>
-      <w:proofErr w:type="spellStart"/>
+        <w:t>ly</w:t>
+      </w:r>
       <w:r>
         <w:rPr>
           <w:lang w:val="es-ES"/>
         </w:rPr>
-        <w:t>Ju</w:t>
+        <w:t xml:space="preserve"> 2024</w:t>
       </w:r>
       <w:r>
         <w:rPr>
           <w:lang w:val="es-ES"/>
         </w:rPr>
-        <w:t>ly</w:t>
-      </w:r>
-      <w:proofErr w:type="spellEnd"/>
-      <w:r>
+        <w:t>]</w:t>
+      </w:r>
+    </w:p>
+    <w:p>
+      <w:pPr>
+        <w:spacing w:after="200"/>
+        <w:jc w:val="both"/>
         <w:rPr>
           <w:lang w:val="es-ES"/>
         </w:rPr>
-        <w:t xml:space="preserve"> 2024</w:t>
-      </w:r>
+      </w:pPr>
       <w:r>
         <w:rPr>
           <w:lang w:val="es-ES"/>
         </w:rPr>
+        <w:t>[36]</w:t>
+      </w:r>
+      <w:r>
+        <w:rPr>
+          <w:lang w:val="es-ES"/>
+        </w:rPr>
+        <w:tab/>
+        <w:t>¿Qué es la inteligencia artificial en la medicina? [</w:t>
+      </w:r>
+      <w:r>
+        <w:rPr>
+          <w:lang w:val="es-ES"/>
+        </w:rPr>
+        <w:t>Online</w:t>
+      </w:r>
+      <w:r>
+        <w:rPr>
+          <w:lang w:val="es-ES"/>
+        </w:rPr>
         <w:t>]</w:t>
-      </w:r>
-    </w:p>
-    <w:p>
-      <w:pPr>
-        <w:spacing w:after="200"/>
-        <w:jc w:val="both"/>
-        <w:rPr>
-          <w:lang w:val="es-ES"/>
-        </w:rPr>
-      </w:pPr>
-      <w:r>
-        <w:rPr>
-          <w:lang w:val="es-ES"/>
-        </w:rPr>
-        <w:t>[36]</w:t>
-      </w:r>
-      <w:r>
-        <w:rPr>
-          <w:lang w:val="es-ES"/>
-        </w:rPr>
-        <w:tab/>
-        <w:t>¿Qué es la inteligencia artificial en la medicina? [En Línea]</w:t>
       </w:r>
       <w:r>
         <w:rPr>
@@ -8177,46 +7665,30 @@
         </w:rPr>
         <w:t>medicine#:~:text=Adem%C3%A1s%20de%20ayudar%20a%20los,y%20presentarles%20las%2 0im%C3%A1genes%20relevantes. [</w:t>
       </w:r>
-      <w:proofErr w:type="spellStart"/>
       <w:r>
         <w:rPr>
           <w:lang w:val="es-ES"/>
         </w:rPr>
-        <w:t>Last</w:t>
-      </w:r>
-      <w:proofErr w:type="spellEnd"/>
+        <w:t xml:space="preserve">Last Access: </w:t>
+      </w:r>
       <w:r>
         <w:rPr>
           <w:lang w:val="es-ES"/>
         </w:rPr>
-        <w:t xml:space="preserve"> Access: </w:t>
+        <w:t>25</w:t>
       </w:r>
       <w:r>
         <w:rPr>
           <w:lang w:val="es-ES"/>
         </w:rPr>
-        <w:t>25</w:t>
+        <w:t xml:space="preserve"> Ju</w:t>
       </w:r>
       <w:r>
         <w:rPr>
           <w:lang w:val="es-ES"/>
         </w:rPr>
-        <w:t xml:space="preserve"> </w:t>
-      </w:r>
-      <w:proofErr w:type="spellStart"/>
-      <w:r>
-        <w:rPr>
-          <w:lang w:val="es-ES"/>
-        </w:rPr>
-        <w:t>Ju</w:t>
-      </w:r>
-      <w:r>
-        <w:rPr>
-          <w:lang w:val="es-ES"/>
-        </w:rPr>
         <w:t>ly</w:t>
       </w:r>
-      <w:proofErr w:type="spellEnd"/>
       <w:r>
         <w:rPr>
           <w:lang w:val="es-ES"/>
@@ -8258,27 +7730,17 @@
         <w:jc w:val="both"/>
       </w:pPr>
       <w:r>
-        <w:t xml:space="preserve">(2023) [En </w:t>
-      </w:r>
-      <w:proofErr w:type="spellStart"/>
-      <w:r>
-        <w:t>Línea</w:t>
-      </w:r>
-      <w:proofErr w:type="spellEnd"/>
+        <w:t>(2023) [</w:t>
+      </w:r>
+      <w:r>
+        <w:t>Online</w:t>
+      </w:r>
       <w:r>
         <w:t>]</w:t>
       </w:r>
       <w:r>
         <w:tab/>
-        <w:t xml:space="preserve">https://salud-digital.es/2023/05/11/algunas-cuestiones-sobre-la-ia-en- </w:t>
-      </w:r>
-      <w:proofErr w:type="spellStart"/>
-      <w:r>
-        <w:t>medicina</w:t>
-      </w:r>
-      <w:proofErr w:type="spellEnd"/>
-      <w:r>
-        <w:t>/ [</w:t>
+        <w:t>https://salud-digital.es/2023/05/11/algunas-cuestiones-sobre-la-ia-en- medicina/ [</w:t>
       </w:r>
       <w:r>
         <w:t>Last Access: 25 July 2024</w:t>
@@ -8297,23 +7759,7 @@
       </w:r>
       <w:r>
         <w:tab/>
-        <w:t xml:space="preserve">Brownlee, J. How to Normalize, </w:t>
-      </w:r>
-      <w:proofErr w:type="spellStart"/>
-      <w:r>
-        <w:t>Center</w:t>
-      </w:r>
-      <w:proofErr w:type="spellEnd"/>
-      <w:r>
-        <w:t xml:space="preserve">, and Standardize Image Pixels in </w:t>
-      </w:r>
-      <w:proofErr w:type="spellStart"/>
-      <w:r>
-        <w:t>Keras</w:t>
-      </w:r>
-      <w:proofErr w:type="spellEnd"/>
-      <w:r>
-        <w:t xml:space="preserve"> (2019) [</w:t>
+        <w:t>Brownlee, J. How to Normalize, Center, and Standardize Image Pixels in Keras (2019) [</w:t>
       </w:r>
       <w:r>
         <w:t>Online</w:t>
@@ -8328,23 +7774,7 @@
         <w:jc w:val="both"/>
       </w:pPr>
       <w:r>
-        <w:t xml:space="preserve">https://machinelearningmastery.com/how-to-normalize-center-and-standardize-images-with-the- </w:t>
-      </w:r>
-      <w:proofErr w:type="spellStart"/>
-      <w:r>
-        <w:t>imagedatagenerator</w:t>
-      </w:r>
-      <w:proofErr w:type="spellEnd"/>
-      <w:r>
-        <w:t>-in-</w:t>
-      </w:r>
-      <w:proofErr w:type="spellStart"/>
-      <w:r>
-        <w:t>keras</w:t>
-      </w:r>
-      <w:proofErr w:type="spellEnd"/>
-      <w:r>
-        <w:t>/ [</w:t>
+        <w:t>https://machinelearningmastery.com/how-to-normalize-center-and-standardize-images-with-the- imagedatagenerator-in-keras/ [</w:t>
       </w:r>
       <w:r>
         <w:t>Last Access: 25 July 2024</w:t>
@@ -8511,14 +7941,7 @@
       </w:r>
       <w:r>
         <w:tab/>
-      </w:r>
-      <w:proofErr w:type="spellStart"/>
-      <w:r>
-        <w:t>Pramoditha</w:t>
-      </w:r>
-      <w:proofErr w:type="spellEnd"/>
-      <w:r>
-        <w:t>, R. Encoding Categorical Variables: One-hot vs Dummy Encoding [</w:t>
+        <w:t>Pramoditha, R. Encoding Categorical Variables: One-hot vs Dummy Encoding [</w:t>
       </w:r>
       <w:r>
         <w:t>Online</w:t>
@@ -8555,15 +7978,7 @@
       </w:r>
       <w:r>
         <w:tab/>
-        <w:t xml:space="preserve">Brownlee, J. How to Configure Image Data Augmentation in </w:t>
-      </w:r>
-      <w:proofErr w:type="spellStart"/>
-      <w:r>
-        <w:t>Keras</w:t>
-      </w:r>
-      <w:proofErr w:type="spellEnd"/>
-      <w:r>
-        <w:t xml:space="preserve"> (2019) [</w:t>
+        <w:t>Brownlee, J. How to Configure Image Data Augmentation in Keras (2019) [</w:t>
       </w:r>
       <w:r>
         <w:t>Online</w:t>
@@ -8597,14 +8012,7 @@
       </w:r>
       <w:r>
         <w:tab/>
-      </w:r>
-      <w:proofErr w:type="spellStart"/>
-      <w:r>
-        <w:t>Madhugiri</w:t>
-      </w:r>
-      <w:proofErr w:type="spellEnd"/>
-      <w:r>
-        <w:t>, D . Learn Image Augmentation Using 3 Popular Python Libraries ( 2022) [</w:t>
+        <w:t>Madhugiri, D . Learn Image Augmentation Using 3 Popular Python Libraries ( 2022) [</w:t>
       </w:r>
       <w:r>
         <w:t>Online</w:t>
@@ -8673,13 +8081,11 @@
       </w:r>
       <w:r>
         <w:tab/>
-        <w:t xml:space="preserve">ImageNet (2021) [En </w:t>
-      </w:r>
-      <w:proofErr w:type="spellStart"/>
-      <w:r>
-        <w:t>Línea</w:t>
-      </w:r>
-      <w:proofErr w:type="spellEnd"/>
+        <w:t>ImageNet (2021) [</w:t>
+      </w:r>
+      <w:r>
+        <w:t>Online</w:t>
+      </w:r>
       <w:r>
         <w:t>]</w:t>
       </w:r>
@@ -8711,15 +8117,7 @@
       </w:r>
       <w:r>
         <w:tab/>
-        <w:t xml:space="preserve">Matsoukas, C. </w:t>
-      </w:r>
-      <w:proofErr w:type="spellStart"/>
-      <w:r>
-        <w:t>Haslum</w:t>
-      </w:r>
-      <w:proofErr w:type="spellEnd"/>
-      <w:r>
-        <w:t>, J. What Makes Transfer Learning Work For Medical Images: Feature Reuse &amp; Other Factors (2022) [</w:t>
+        <w:t>Matsoukas, C. Haslum, J. What Makes Transfer Learning Work For Medical Images: Feature Reuse &amp; Other Factors (2022) [</w:t>
       </w:r>
       <w:r>
         <w:t>Online</w:t>
@@ -8800,14 +8198,7 @@
       </w:r>
       <w:r>
         <w:tab/>
-      </w:r>
-      <w:proofErr w:type="spellStart"/>
-      <w:r>
-        <w:t>Lackshmanan</w:t>
-      </w:r>
-      <w:proofErr w:type="spellEnd"/>
-      <w:r>
-        <w:t>, L. ML Design Pattern #2: Checkpoints [</w:t>
+        <w:t>Lackshmanan, L. ML Design Pattern #2: Checkpoints [</w:t>
       </w:r>
       <w:r>
         <w:t>Online</w:t>
@@ -8890,14 +8281,7 @@
       </w:r>
       <w:r>
         <w:tab/>
-      </w:r>
-      <w:proofErr w:type="spellStart"/>
-      <w:r>
-        <w:t>Classification:Accuracy</w:t>
-      </w:r>
-      <w:proofErr w:type="spellEnd"/>
-      <w:r>
-        <w:t xml:space="preserve"> [</w:t>
+        <w:t>Classification:Accuracy [</w:t>
       </w:r>
       <w:r>
         <w:t>Online</w:t>
@@ -8964,15 +8348,7 @@
       </w:r>
       <w:r>
         <w:tab/>
-        <w:t xml:space="preserve">Gupta, L. Precision-Recall </w:t>
-      </w:r>
-      <w:proofErr w:type="spellStart"/>
-      <w:r>
-        <w:t>Tradeoff</w:t>
-      </w:r>
-      <w:proofErr w:type="spellEnd"/>
-      <w:r>
-        <w:t xml:space="preserve"> in Real-World Use Cases (2021) [</w:t>
+        <w:t>Gupta, L. Precision-Recall Tradeoff in Real-World Use Cases (2021) [</w:t>
       </w:r>
       <w:r>
         <w:t>Online</w:t>
@@ -9096,13 +8472,11 @@
       </w:r>
       <w:r>
         <w:tab/>
-        <w:t xml:space="preserve">Google Trends [En </w:t>
-      </w:r>
-      <w:proofErr w:type="spellStart"/>
-      <w:r>
-        <w:t>Línea</w:t>
-      </w:r>
-      <w:proofErr w:type="spellEnd"/>
+        <w:t>Google Trends [</w:t>
+      </w:r>
+      <w:r>
+        <w:t>Online</w:t>
+      </w:r>
       <w:r>
         <w:t>] https://trends.google.com/trends/ [</w:t>
       </w:r>
@@ -9130,12 +8504,8 @@
       </w:r>
       <w:r>
         <w:tab/>
-      </w:r>
-      <w:proofErr w:type="spellStart"/>
-      <w:r>
         <w:t>Tumor</w:t>
       </w:r>
-      <w:proofErr w:type="spellEnd"/>
       <w:r>
         <w:tab/>
         <w:t>MRI</w:t>

</xml_diff>